<commit_message>
The program now functions with a React frontend.
</commit_message>
<xml_diff>
--- a/Project_Plan.docx
+++ b/Project_Plan.docx
@@ -57,7 +57,17 @@
       </w:r>
       <w:r>
         <w:br/>
-        <w:t>Files:</w:t>
+      </w:r>
+      <w:r>
+        <w:t>/</w:t>
+      </w:r>
+      <w:proofErr w:type="gramStart"/>
+      <w:r>
+        <w:t>digital-harvest</w:t>
+      </w:r>
+      <w:proofErr w:type="gramEnd"/>
+      <w:r>
+        <w:t>/</w:t>
       </w:r>
     </w:p>
     <w:p>
@@ -65,7 +75,256 @@
         <w:spacing w:after="0"/>
       </w:pPr>
       <w:r>
-        <w:t>Project_Plan.docx</w:t>
+        <w:t>|</w:t>
+      </w:r>
+      <w:r>
+        <w:tab/>
+      </w:r>
+      <w:r>
+        <w:t>|-- /frontend/</w:t>
+      </w:r>
+    </w:p>
+    <w:p>
+      <w:pPr>
+        <w:spacing w:after="0"/>
+      </w:pPr>
+      <w:r>
+        <w:t>|</w:t>
+      </w:r>
+    </w:p>
+    <w:p>
+      <w:pPr>
+        <w:spacing w:after="0"/>
+      </w:pPr>
+      <w:r>
+        <w:t>|-- index.html &lt;--</w:t>
+      </w:r>
+      <w:r>
+        <w:t xml:space="preserve"> The </w:t>
+      </w:r>
+      <w:r>
+        <w:t>React application lives here.</w:t>
+      </w:r>
+    </w:p>
+    <w:p>
+      <w:pPr>
+        <w:spacing w:after="0"/>
+      </w:pPr>
+      <w:r>
+        <w:t>|</w:t>
+      </w:r>
+    </w:p>
+    <w:p>
+      <w:pPr>
+        <w:spacing w:after="0"/>
+      </w:pPr>
+      <w:r>
+        <w:t>|-- /</w:t>
+      </w:r>
+      <w:proofErr w:type="spellStart"/>
+      <w:r>
+        <w:t>src</w:t>
+      </w:r>
+      <w:proofErr w:type="spellEnd"/>
+      <w:r>
+        <w:t>/</w:t>
+      </w:r>
+    </w:p>
+    <w:p>
+      <w:pPr>
+        <w:spacing w:after="0"/>
+      </w:pPr>
+      <w:r>
+        <w:t>|</w:t>
+      </w:r>
+      <w:r>
+        <w:tab/>
+      </w:r>
+      <w:r>
+        <w:t>|-- api.py &lt;-- T</w:t>
+      </w:r>
+      <w:r>
+        <w:t>he</w:t>
+      </w:r>
+      <w:r>
+        <w:t xml:space="preserve"> Flask backend server.</w:t>
+      </w:r>
+    </w:p>
+    <w:p>
+      <w:pPr>
+        <w:spacing w:after="0"/>
+      </w:pPr>
+      <w:r>
+        <w:t>|</w:t>
+      </w:r>
+      <w:r>
+        <w:tab/>
+      </w:r>
+      <w:r>
+        <w:t xml:space="preserve">|-- </w:t>
+      </w:r>
+      <w:r>
+        <w:t>digital</w:t>
+      </w:r>
+      <w:r>
+        <w:t>_</w:t>
+      </w:r>
+      <w:r>
+        <w:t>harvest</w:t>
+      </w:r>
+      <w:r>
+        <w:t xml:space="preserve">.py &lt;-- </w:t>
+      </w:r>
+      <w:r>
+        <w:t>The business app itself</w:t>
+      </w:r>
+    </w:p>
+    <w:p>
+      <w:pPr>
+        <w:spacing w:after="0"/>
+      </w:pPr>
+      <w:r>
+        <w:t>|</w:t>
+      </w:r>
+      <w:r>
+        <w:tab/>
+      </w:r>
+      <w:r>
+        <w:t xml:space="preserve">|-- setup_business.py &lt;-- </w:t>
+      </w:r>
+      <w:r>
+        <w:t xml:space="preserve">The </w:t>
+      </w:r>
+      <w:r>
+        <w:t>setup / clear database app</w:t>
+      </w:r>
+    </w:p>
+    <w:p>
+      <w:pPr>
+        <w:spacing w:after="0"/>
+      </w:pPr>
+      <w:r>
+        <w:t>|</w:t>
+      </w:r>
+      <w:r>
+        <w:t xml:space="preserve"> </w:t>
+      </w:r>
+    </w:p>
+    <w:p>
+      <w:pPr>
+        <w:spacing w:after="0"/>
+      </w:pPr>
+      <w:r>
+        <w:t>|-- /</w:t>
+      </w:r>
+      <w:r>
+        <w:t>data</w:t>
+      </w:r>
+      <w:r>
+        <w:t>/</w:t>
+      </w:r>
+    </w:p>
+    <w:p>
+      <w:pPr>
+        <w:spacing w:after="0"/>
+      </w:pPr>
+      <w:r>
+        <w:t>|</w:t>
+      </w:r>
+      <w:r>
+        <w:tab/>
+      </w:r>
+      <w:r>
+        <w:t xml:space="preserve">|-- </w:t>
+      </w:r>
+      <w:proofErr w:type="spellStart"/>
+      <w:r>
+        <w:t>Dashboard.pbix</w:t>
+      </w:r>
+      <w:proofErr w:type="spellEnd"/>
+      <w:r>
+        <w:t xml:space="preserve"> &lt;-- </w:t>
+      </w:r>
+      <w:r>
+        <w:t>The ordering dashboard</w:t>
+      </w:r>
+    </w:p>
+    <w:p>
+      <w:pPr>
+        <w:spacing w:after="0"/>
+      </w:pPr>
+      <w:r>
+        <w:t>|</w:t>
+      </w:r>
+    </w:p>
+    <w:p>
+      <w:pPr>
+        <w:spacing w:after="0"/>
+      </w:pPr>
+      <w:r>
+        <w:t xml:space="preserve">|-- </w:t>
+      </w:r>
+      <w:r>
+        <w:t xml:space="preserve">Project_Plan.docx </w:t>
+      </w:r>
+      <w:r>
+        <w:t xml:space="preserve">&lt;-- </w:t>
+      </w:r>
+      <w:r>
+        <w:t xml:space="preserve">The </w:t>
+      </w:r>
+      <w:r>
+        <w:t>planning document (this one)</w:t>
+      </w:r>
+    </w:p>
+    <w:p>
+      <w:pPr>
+        <w:spacing w:after="0"/>
+      </w:pPr>
+      <w:r>
+        <w:t>|</w:t>
+      </w:r>
+      <w:proofErr w:type="gramStart"/>
+      <w:r>
+        <w:t>-- .</w:t>
+      </w:r>
+      <w:proofErr w:type="spellStart"/>
+      <w:r>
+        <w:t>gitignore</w:t>
+      </w:r>
+      <w:proofErr w:type="spellEnd"/>
+      <w:proofErr w:type="gramEnd"/>
+    </w:p>
+    <w:p>
+      <w:pPr>
+        <w:spacing w:after="0"/>
+      </w:pPr>
+      <w:r>
+        <w:t>|-- README.md</w:t>
+      </w:r>
+    </w:p>
+    <w:p>
+      <w:pPr>
+        <w:spacing w:after="0"/>
+      </w:pPr>
+      <w:r>
+        <w:t>|-- requirements.tx</w:t>
+      </w:r>
+      <w:r>
+        <w:t>t</w:t>
+      </w:r>
+    </w:p>
+    <w:p>
+      <w:pPr>
+        <w:spacing w:after="0"/>
+      </w:pPr>
+    </w:p>
+    <w:p>
+      <w:pPr>
+        <w:spacing w:after="0"/>
+      </w:pPr>
+      <w:r>
+        <w:t>This playthrough</w:t>
       </w:r>
     </w:p>
     <w:p>
@@ -73,23 +332,20 @@
         <w:pStyle w:val="ListParagraph"/>
         <w:numPr>
           <w:ilvl w:val="0"/>
-          <w:numId w:val="12"/>
+          <w:numId w:val="13"/>
         </w:numPr>
         <w:spacing w:after="0"/>
       </w:pPr>
       <w:r>
-        <w:t>A text file outlining the project and goals to work through.</w:t>
-      </w:r>
-    </w:p>
-    <w:p>
-      <w:pPr>
-        <w:spacing w:after="0"/>
-      </w:pPr>
-      <w:r>
-        <w:t>Digital_harvest</w:t>
-      </w:r>
-      <w:r>
-        <w:t>.py</w:t>
+        <w:t xml:space="preserve">I started to play by buying some of each switch just to start. They all sold </w:t>
+      </w:r>
+      <w:proofErr w:type="gramStart"/>
+      <w:r>
+        <w:t>fairly quickly</w:t>
+      </w:r>
+      <w:proofErr w:type="gramEnd"/>
+      <w:r>
+        <w:t>. I advanced the time 7 days and all but 1 switch sold out in the first 3 days.</w:t>
       </w:r>
     </w:p>
     <w:p>
@@ -97,20 +353,27 @@
         <w:pStyle w:val="ListParagraph"/>
         <w:numPr>
           <w:ilvl w:val="0"/>
-          <w:numId w:val="11"/>
-        </w:numPr>
-        <w:spacing w:after="0"/>
-      </w:pPr>
-      <w:r>
-        <w:t>The Python file that “runs” the business at the command line level.</w:t>
-      </w:r>
-    </w:p>
-    <w:p>
-      <w:pPr>
-        <w:spacing w:after="0"/>
-      </w:pPr>
-      <w:r>
-        <w:t>setup_business.py</w:t>
+          <w:numId w:val="13"/>
+        </w:numPr>
+        <w:spacing w:after="120"/>
+        <w:rPr>
+          <w:b/>
+          <w:bCs/>
+        </w:rPr>
+      </w:pPr>
+      <w:r>
+        <w:t xml:space="preserve">I bought as many as I could of the cheap but solid selling </w:t>
+      </w:r>
+      <w:proofErr w:type="spellStart"/>
+      <w:r>
+        <w:t>Gateron</w:t>
+      </w:r>
+      <w:proofErr w:type="spellEnd"/>
+      <w:r>
+        <w:t xml:space="preserve"> Yellow Switches</w:t>
+      </w:r>
+      <w:r>
+        <w:t>. I advanced 7 days.</w:t>
       </w:r>
     </w:p>
     <w:p>
@@ -118,20 +381,35 @@
         <w:pStyle w:val="ListParagraph"/>
         <w:numPr>
           <w:ilvl w:val="0"/>
-          <w:numId w:val="10"/>
-        </w:numPr>
-        <w:spacing w:after="0"/>
-      </w:pPr>
-      <w:r>
-        <w:t>A Python file that “sets up” the business before it can be run. It creates database tables and adds the first items and methods.</w:t>
-      </w:r>
-    </w:p>
-    <w:p>
-      <w:pPr>
-        <w:spacing w:after="0"/>
-      </w:pPr>
-      <w:r>
-        <w:t>Dashboard.pbix</w:t>
+          <w:numId w:val="13"/>
+        </w:numPr>
+        <w:spacing w:after="120"/>
+        <w:rPr>
+          <w:b/>
+          <w:bCs/>
+        </w:rPr>
+      </w:pPr>
+      <w:r>
+        <w:t xml:space="preserve">I bought almost as many as I could of the </w:t>
+      </w:r>
+      <w:proofErr w:type="spellStart"/>
+      <w:r>
+        <w:t>Zealios</w:t>
+      </w:r>
+      <w:proofErr w:type="spellEnd"/>
+      <w:r>
+        <w:t xml:space="preserve"> V2 Tactile Switches</w:t>
+      </w:r>
+      <w:r>
+        <w:t>, and few “</w:t>
+      </w:r>
+      <w:proofErr w:type="spellStart"/>
+      <w:r>
+        <w:t>Aurouras</w:t>
+      </w:r>
+      <w:proofErr w:type="spellEnd"/>
+      <w:r>
+        <w:t>”. I advanced the time 7 days.</w:t>
       </w:r>
     </w:p>
     <w:p>
@@ -139,33 +417,82 @@
         <w:pStyle w:val="ListParagraph"/>
         <w:numPr>
           <w:ilvl w:val="0"/>
-          <w:numId w:val="10"/>
-        </w:numPr>
-        <w:spacing w:after="0"/>
-      </w:pPr>
-      <w:r>
-        <w:t>A Power BI dashboard to assess sales, make decisions, and develop a view of business transactions in.</w:t>
-      </w:r>
-    </w:p>
-    <w:p>
-      <w:pPr>
-        <w:spacing w:after="0"/>
-      </w:pPr>
-    </w:p>
-    <w:p>
-      <w:pPr>
-        <w:spacing w:after="120"/>
-        <w:rPr>
-          <w:b/>
-          <w:bCs/>
-        </w:rPr>
-      </w:pPr>
-    </w:p>
-    <w:p>
-      <w:pPr>
-        <w:spacing w:after="120"/>
-      </w:pPr>
-      <w:r>
+          <w:numId w:val="13"/>
+        </w:numPr>
+        <w:spacing w:after="120"/>
+        <w:rPr>
+          <w:b/>
+          <w:bCs/>
+        </w:rPr>
+      </w:pPr>
+      <w:r>
+        <w:t>I bought as many as I could of the “</w:t>
+      </w:r>
+      <w:proofErr w:type="spellStart"/>
+      <w:r>
+        <w:t>aruroras</w:t>
+      </w:r>
+      <w:proofErr w:type="spellEnd"/>
+      <w:r>
+        <w:t xml:space="preserve">” still having a decent amount of the other 2 styles left. I made the price a hard $6.50 on this switch as it’s a house specialty, but the other 2 switches started to receive discounts. </w:t>
+      </w:r>
+      <w:r>
+        <w:t>I advanced the time 7 days.</w:t>
+      </w:r>
+    </w:p>
+    <w:p>
+      <w:pPr>
+        <w:pStyle w:val="ListParagraph"/>
+        <w:numPr>
+          <w:ilvl w:val="0"/>
+          <w:numId w:val="13"/>
+        </w:numPr>
+        <w:spacing w:after="120"/>
+        <w:rPr>
+          <w:b/>
+          <w:bCs/>
+        </w:rPr>
+      </w:pPr>
+      <w:r>
+        <w:t xml:space="preserve">I got to </w:t>
+      </w:r>
+      <w:proofErr w:type="gramStart"/>
+      <w:r>
+        <w:t>a point</w:t>
+      </w:r>
+      <w:proofErr w:type="gramEnd"/>
+      <w:r>
+        <w:t xml:space="preserve"> I could keep all 3 in </w:t>
+      </w:r>
+      <w:proofErr w:type="gramStart"/>
+      <w:r>
+        <w:t>stock</w:t>
+      </w:r>
+      <w:proofErr w:type="gramEnd"/>
+      <w:r>
+        <w:t xml:space="preserve"> advancing 7 days at a time and spending everything.</w:t>
+      </w:r>
+    </w:p>
+    <w:p>
+      <w:pPr>
+        <w:pStyle w:val="ListParagraph"/>
+        <w:numPr>
+          <w:ilvl w:val="0"/>
+          <w:numId w:val="13"/>
+        </w:numPr>
+        <w:spacing w:after="120"/>
+        <w:rPr>
+          <w:b/>
+          <w:bCs/>
+        </w:rPr>
+      </w:pPr>
+    </w:p>
+    <w:p>
+      <w:pPr>
+        <w:spacing w:after="120"/>
+      </w:pPr>
+      <w:r>
+        <w:lastRenderedPageBreak/>
         <w:t>This plan outlines the development path for transforming the Digital Harvest simulator from a command-line tool into a full-stack portfolio project with a web-based frontend.</w:t>
       </w:r>
     </w:p>
@@ -341,7 +668,6 @@
         <w:spacing w:after="120"/>
       </w:pPr>
       <w:r>
-        <w:lastRenderedPageBreak/>
         <w:t>Rewrite business_simulator.py to use the new ledger system for all inventory operations (purchases, sales).</w:t>
       </w:r>
     </w:p>
@@ -523,6 +849,7 @@
           <w:b/>
           <w:bCs/>
         </w:rPr>
+        <w:lastRenderedPageBreak/>
         <w:t>Dashboard View:</w:t>
       </w:r>
       <w:r>
@@ -707,7 +1034,6 @@
           <w:b/>
           <w:bCs/>
         </w:rPr>
-        <w:lastRenderedPageBreak/>
         <w:t>Advanced Reporting:</w:t>
       </w:r>
     </w:p>
@@ -1024,6 +1350,7 @@
         </w:numPr>
       </w:pPr>
       <w:r>
+        <w:lastRenderedPageBreak/>
         <w:t xml:space="preserve">Ledger: A simple log of all transactions (e.g., date, </w:t>
       </w:r>
       <w:proofErr w:type="spellStart"/>
@@ -1235,7 +1562,6 @@
           <w:b/>
           <w:bCs/>
         </w:rPr>
-        <w:lastRenderedPageBreak/>
         <w:t>Objective:</w:t>
       </w:r>
       <w:r>
@@ -1411,6 +1737,7 @@
         </w:numPr>
       </w:pPr>
       <w:r>
+        <w:lastRenderedPageBreak/>
         <w:t xml:space="preserve">The sales generation logic will now heavily penalize your sales if </w:t>
       </w:r>
       <w:proofErr w:type="spellStart"/>
@@ -1566,7 +1893,6 @@
           <w:b/>
           <w:bCs/>
         </w:rPr>
-        <w:lastRenderedPageBreak/>
         <w:t>Financial Dashboard:</w:t>
       </w:r>
       <w:r>
@@ -1703,6 +2029,7 @@
         </w:numPr>
       </w:pPr>
       <w:r>
+        <w:lastRenderedPageBreak/>
         <w:t>Write scripts to scrape or use APIs to pull real-world pricing for similar items to feed your "Competitive Analysis" model.</w:t>
       </w:r>
     </w:p>
@@ -2749,6 +3076,118 @@
     </w:lvl>
   </w:abstractNum>
   <w:abstractNum w:abstractNumId="8" w15:restartNumberingAfterBreak="0">
+    <w:nsid w:val="5E051E9A"/>
+    <w:multiLevelType w:val="hybridMultilevel"/>
+    <w:tmpl w:val="BA18A582"/>
+    <w:lvl w:ilvl="0" w:tplc="8F2AB9A6">
+      <w:numFmt w:val="bullet"/>
+      <w:lvlText w:val="-"/>
+      <w:lvlJc w:val="left"/>
+      <w:pPr>
+        <w:ind w:left="720" w:hanging="360"/>
+      </w:pPr>
+      <w:rPr>
+        <w:rFonts w:ascii="Aptos" w:eastAsiaTheme="minorHAnsi" w:hAnsi="Aptos" w:cstheme="minorBidi" w:hint="default"/>
+      </w:rPr>
+    </w:lvl>
+    <w:lvl w:ilvl="1" w:tplc="04090003" w:tentative="1">
+      <w:start w:val="1"/>
+      <w:numFmt w:val="bullet"/>
+      <w:lvlText w:val="o"/>
+      <w:lvlJc w:val="left"/>
+      <w:pPr>
+        <w:ind w:left="1440" w:hanging="360"/>
+      </w:pPr>
+      <w:rPr>
+        <w:rFonts w:ascii="Courier New" w:hAnsi="Courier New" w:cs="Courier New" w:hint="default"/>
+      </w:rPr>
+    </w:lvl>
+    <w:lvl w:ilvl="2" w:tplc="04090005" w:tentative="1">
+      <w:start w:val="1"/>
+      <w:numFmt w:val="bullet"/>
+      <w:lvlText w:val=""/>
+      <w:lvlJc w:val="left"/>
+      <w:pPr>
+        <w:ind w:left="2160" w:hanging="360"/>
+      </w:pPr>
+      <w:rPr>
+        <w:rFonts w:ascii="Wingdings" w:hAnsi="Wingdings" w:hint="default"/>
+      </w:rPr>
+    </w:lvl>
+    <w:lvl w:ilvl="3" w:tplc="04090001" w:tentative="1">
+      <w:start w:val="1"/>
+      <w:numFmt w:val="bullet"/>
+      <w:lvlText w:val=""/>
+      <w:lvlJc w:val="left"/>
+      <w:pPr>
+        <w:ind w:left="2880" w:hanging="360"/>
+      </w:pPr>
+      <w:rPr>
+        <w:rFonts w:ascii="Symbol" w:hAnsi="Symbol" w:hint="default"/>
+      </w:rPr>
+    </w:lvl>
+    <w:lvl w:ilvl="4" w:tplc="04090003" w:tentative="1">
+      <w:start w:val="1"/>
+      <w:numFmt w:val="bullet"/>
+      <w:lvlText w:val="o"/>
+      <w:lvlJc w:val="left"/>
+      <w:pPr>
+        <w:ind w:left="3600" w:hanging="360"/>
+      </w:pPr>
+      <w:rPr>
+        <w:rFonts w:ascii="Courier New" w:hAnsi="Courier New" w:cs="Courier New" w:hint="default"/>
+      </w:rPr>
+    </w:lvl>
+    <w:lvl w:ilvl="5" w:tplc="04090005" w:tentative="1">
+      <w:start w:val="1"/>
+      <w:numFmt w:val="bullet"/>
+      <w:lvlText w:val=""/>
+      <w:lvlJc w:val="left"/>
+      <w:pPr>
+        <w:ind w:left="4320" w:hanging="360"/>
+      </w:pPr>
+      <w:rPr>
+        <w:rFonts w:ascii="Wingdings" w:hAnsi="Wingdings" w:hint="default"/>
+      </w:rPr>
+    </w:lvl>
+    <w:lvl w:ilvl="6" w:tplc="04090001" w:tentative="1">
+      <w:start w:val="1"/>
+      <w:numFmt w:val="bullet"/>
+      <w:lvlText w:val=""/>
+      <w:lvlJc w:val="left"/>
+      <w:pPr>
+        <w:ind w:left="5040" w:hanging="360"/>
+      </w:pPr>
+      <w:rPr>
+        <w:rFonts w:ascii="Symbol" w:hAnsi="Symbol" w:hint="default"/>
+      </w:rPr>
+    </w:lvl>
+    <w:lvl w:ilvl="7" w:tplc="04090003" w:tentative="1">
+      <w:start w:val="1"/>
+      <w:numFmt w:val="bullet"/>
+      <w:lvlText w:val="o"/>
+      <w:lvlJc w:val="left"/>
+      <w:pPr>
+        <w:ind w:left="5760" w:hanging="360"/>
+      </w:pPr>
+      <w:rPr>
+        <w:rFonts w:ascii="Courier New" w:hAnsi="Courier New" w:cs="Courier New" w:hint="default"/>
+      </w:rPr>
+    </w:lvl>
+    <w:lvl w:ilvl="8" w:tplc="04090005" w:tentative="1">
+      <w:start w:val="1"/>
+      <w:numFmt w:val="bullet"/>
+      <w:lvlText w:val=""/>
+      <w:lvlJc w:val="left"/>
+      <w:pPr>
+        <w:ind w:left="6480" w:hanging="360"/>
+      </w:pPr>
+      <w:rPr>
+        <w:rFonts w:ascii="Wingdings" w:hAnsi="Wingdings" w:hint="default"/>
+      </w:rPr>
+    </w:lvl>
+  </w:abstractNum>
+  <w:abstractNum w:abstractNumId="9" w15:restartNumberingAfterBreak="0">
     <w:nsid w:val="5F8825B8"/>
     <w:multiLevelType w:val="multilevel"/>
     <w:tmpl w:val="9274CF0C"/>
@@ -2897,7 +3336,7 @@
       </w:rPr>
     </w:lvl>
   </w:abstractNum>
-  <w:abstractNum w:abstractNumId="9" w15:restartNumberingAfterBreak="0">
+  <w:abstractNum w:abstractNumId="10" w15:restartNumberingAfterBreak="0">
     <w:nsid w:val="64776541"/>
     <w:multiLevelType w:val="multilevel"/>
     <w:tmpl w:val="56440336"/>
@@ -3046,7 +3485,7 @@
       </w:rPr>
     </w:lvl>
   </w:abstractNum>
-  <w:abstractNum w:abstractNumId="10" w15:restartNumberingAfterBreak="0">
+  <w:abstractNum w:abstractNumId="11" w15:restartNumberingAfterBreak="0">
     <w:nsid w:val="6EEA540D"/>
     <w:multiLevelType w:val="multilevel"/>
     <w:tmpl w:val="6E7C2BBA"/>
@@ -3163,7 +3602,7 @@
       </w:pPr>
     </w:lvl>
   </w:abstractNum>
-  <w:abstractNum w:abstractNumId="11" w15:restartNumberingAfterBreak="0">
+  <w:abstractNum w:abstractNumId="12" w15:restartNumberingAfterBreak="0">
     <w:nsid w:val="7F720444"/>
     <w:multiLevelType w:val="hybridMultilevel"/>
     <w:tmpl w:val="F814D612"/>
@@ -3279,10 +3718,10 @@
     <w:abstractNumId w:val="2"/>
   </w:num>
   <w:num w:numId="2" w16cid:durableId="868253616">
-    <w:abstractNumId w:val="9"/>
+    <w:abstractNumId w:val="10"/>
   </w:num>
   <w:num w:numId="3" w16cid:durableId="1490094800">
-    <w:abstractNumId w:val="8"/>
+    <w:abstractNumId w:val="9"/>
   </w:num>
   <w:num w:numId="4" w16cid:durableId="1037194742">
     <w:abstractNumId w:val="4"/>
@@ -3291,7 +3730,7 @@
     <w:abstractNumId w:val="0"/>
   </w:num>
   <w:num w:numId="6" w16cid:durableId="1977755894">
-    <w:abstractNumId w:val="10"/>
+    <w:abstractNumId w:val="11"/>
   </w:num>
   <w:num w:numId="7" w16cid:durableId="1776752362">
     <w:abstractNumId w:val="1"/>
@@ -3309,7 +3748,10 @@
     <w:abstractNumId w:val="3"/>
   </w:num>
   <w:num w:numId="12" w16cid:durableId="1638147220">
-    <w:abstractNumId w:val="11"/>
+    <w:abstractNumId w:val="12"/>
+  </w:num>
+  <w:num w:numId="13" w16cid:durableId="2016765079">
+    <w:abstractNumId w:val="8"/>
   </w:num>
 </w:numbering>
 </file>
@@ -3917,7 +4359,6 @@
   <w:style w:type="character" w:default="1" w:styleId="DefaultParagraphFont">
     <w:name w:val="Default Paragraph Font"/>
     <w:uiPriority w:val="1"/>
-    <w:semiHidden/>
     <w:unhideWhenUsed/>
   </w:style>
   <w:style w:type="table" w:default="1" w:styleId="TableNormal">

</xml_diff>

<commit_message>
The project now contains a React frontend and uses a python api to connect that GUI to the database.
Logic for double accounting was solidified
</commit_message>
<xml_diff>
--- a/Project_Plan.docx
+++ b/Project_Plan.docx
@@ -80,6 +80,11 @@
       <w:r>
         <w:tab/>
       </w:r>
+    </w:p>
+    <w:p>
+      <w:pPr>
+        <w:spacing w:after="0"/>
+      </w:pPr>
       <w:r>
         <w:t>|-- /frontend/</w:t>
       </w:r>
@@ -262,19 +267,77 @@
         <w:spacing w:after="0"/>
       </w:pPr>
       <w:r>
+        <w:t>|-- /</w:t>
+      </w:r>
+      <w:r>
+        <w:t>screenshots</w:t>
+      </w:r>
+      <w:r>
+        <w:t>/</w:t>
+      </w:r>
+    </w:p>
+    <w:p>
+      <w:pPr>
+        <w:spacing w:after="0"/>
+      </w:pPr>
+      <w:r>
+        <w:t>|</w:t>
+      </w:r>
+      <w:r>
+        <w:tab/>
+      </w:r>
+      <w:r>
         <w:t xml:space="preserve">|-- </w:t>
       </w:r>
       <w:r>
+        <w:t>dashboard images</w:t>
+      </w:r>
+    </w:p>
+    <w:p>
+      <w:pPr>
+        <w:spacing w:after="0"/>
+      </w:pPr>
+      <w:r>
+        <w:t>|</w:t>
+      </w:r>
+    </w:p>
+    <w:p>
+      <w:pPr>
+        <w:spacing w:after="0"/>
+      </w:pPr>
+      <w:r>
+        <w:t xml:space="preserve">|-- </w:t>
+      </w:r>
+      <w:r>
         <w:t xml:space="preserve">Project_Plan.docx </w:t>
       </w:r>
       <w:r>
         <w:t xml:space="preserve">&lt;-- </w:t>
       </w:r>
       <w:r>
-        <w:t xml:space="preserve">The </w:t>
-      </w:r>
-      <w:r>
-        <w:t>planning document (this one)</w:t>
+        <w:t>P</w:t>
+      </w:r>
+      <w:r>
+        <w:t>lanning document (this one)</w:t>
+      </w:r>
+    </w:p>
+    <w:p>
+      <w:pPr>
+        <w:spacing w:after="0"/>
+      </w:pPr>
+      <w:r>
+        <w:t>|-- README.md</w:t>
+      </w:r>
+    </w:p>
+    <w:p>
+      <w:pPr>
+        <w:spacing w:after="0"/>
+      </w:pPr>
+      <w:r>
+        <w:t>|-- requirements.tx</w:t>
+      </w:r>
+      <w:r>
+        <w:t>t</w:t>
       </w:r>
     </w:p>
     <w:p>
@@ -300,30 +363,6 @@
         <w:spacing w:after="0"/>
       </w:pPr>
       <w:r>
-        <w:t>|-- README.md</w:t>
-      </w:r>
-    </w:p>
-    <w:p>
-      <w:pPr>
-        <w:spacing w:after="0"/>
-      </w:pPr>
-      <w:r>
-        <w:t>|-- requirements.tx</w:t>
-      </w:r>
-      <w:r>
-        <w:t>t</w:t>
-      </w:r>
-    </w:p>
-    <w:p>
-      <w:pPr>
-        <w:spacing w:after="0"/>
-      </w:pPr>
-    </w:p>
-    <w:p>
-      <w:pPr>
-        <w:spacing w:after="0"/>
-      </w:pPr>
-      <w:r>
         <w:t>This playthrough</w:t>
       </w:r>
     </w:p>
@@ -454,6 +493,7 @@
         </w:rPr>
       </w:pPr>
       <w:r>
+        <w:lastRenderedPageBreak/>
         <w:t xml:space="preserve">I got to </w:t>
       </w:r>
       <w:proofErr w:type="gramStart"/>
@@ -492,7 +532,6 @@
         <w:spacing w:after="120"/>
       </w:pPr>
       <w:r>
-        <w:lastRenderedPageBreak/>
         <w:t>This plan outlines the development path for transforming the Digital Harvest simulator from a command-line tool into a full-stack portfolio project with a web-based frontend.</w:t>
       </w:r>
     </w:p>
@@ -806,6 +845,7 @@
           <w:b/>
           <w:bCs/>
         </w:rPr>
+        <w:lastRenderedPageBreak/>
         <w:t>Backend API:</w:t>
       </w:r>
       <w:r>
@@ -849,7 +889,6 @@
           <w:b/>
           <w:bCs/>
         </w:rPr>
-        <w:lastRenderedPageBreak/>
         <w:t>Dashboard View:</w:t>
       </w:r>
       <w:r>
@@ -1315,6 +1354,7 @@
         </w:numPr>
       </w:pPr>
       <w:r>
+        <w:lastRenderedPageBreak/>
         <w:t xml:space="preserve">Product: id, name, </w:t>
       </w:r>
       <w:proofErr w:type="spellStart"/>
@@ -1350,7 +1390,6 @@
         </w:numPr>
       </w:pPr>
       <w:r>
-        <w:lastRenderedPageBreak/>
         <w:t xml:space="preserve">Ledger: A simple log of all transactions (e.g., date, </w:t>
       </w:r>
       <w:proofErr w:type="spellStart"/>
@@ -1705,6 +1744,7 @@
         </w:numPr>
       </w:pPr>
       <w:r>
+        <w:lastRenderedPageBreak/>
         <w:t xml:space="preserve">The AI will simulate competitor prices. You can start with a simple rule: </w:t>
       </w:r>
       <w:proofErr w:type="spellStart"/>
@@ -1737,7 +1777,6 @@
         </w:numPr>
       </w:pPr>
       <w:r>
-        <w:lastRenderedPageBreak/>
         <w:t xml:space="preserve">The sales generation logic will now heavily penalize your sales if </w:t>
       </w:r>
       <w:proofErr w:type="spellStart"/>
@@ -1991,6 +2030,7 @@
           <w:b/>
           <w:bCs/>
         </w:rPr>
+        <w:lastRenderedPageBreak/>
         <w:t>Objective:</w:t>
       </w:r>
       <w:r>
@@ -2029,7 +2069,6 @@
         </w:numPr>
       </w:pPr>
       <w:r>
-        <w:lastRenderedPageBreak/>
         <w:t>Write scripts to scrape or use APIs to pull real-world pricing for similar items to feed your "Competitive Analysis" model.</w:t>
       </w:r>
     </w:p>

</xml_diff>